<commit_message>
Updated US Update Base
</commit_message>
<xml_diff>
--- a/FVisual_Documentation/UserStories/US_Client_JavaFX/US_Base/US_Create_Base.docx
+++ b/FVisual_Documentation/UserStories/US_Client_JavaFX/US_Base/US_Create_Base.docx
@@ -2301,7 +2301,31 @@
           <w:szCs w:val="24"/>
           <w:lang w:val="de-AT"/>
         </w:rPr>
-        <w:t>auswählt oder er ein neues Einsatzfahrzeug anlegen will</w:t>
+        <w:t xml:space="preserve">wählt </w:t>
+      </w:r>
+      <w:r>
+        <w:rPr>
+          <w:sz w:val="24"/>
+          <w:szCs w:val="24"/>
+          <w:lang w:val="de-AT"/>
+        </w:rPr>
+        <w:t xml:space="preserve">oder </w:t>
+      </w:r>
+      <w:r>
+        <w:rPr>
+          <w:sz w:val="24"/>
+          <w:szCs w:val="24"/>
+          <w:lang w:val="de-AT"/>
+        </w:rPr>
+        <w:t xml:space="preserve">ein </w:t>
+      </w:r>
+      <w:r>
+        <w:rPr>
+          <w:sz w:val="24"/>
+          <w:szCs w:val="24"/>
+          <w:lang w:val="de-AT"/>
+        </w:rPr>
+        <w:t>neues Einsatzfahrzeug anlegen will</w:t>
       </w:r>
     </w:p>
     <w:p>
@@ -2491,8 +2515,6 @@
         </w:rPr>
         <w:t xml:space="preserve"> </w:t>
       </w:r>
-      <w:bookmarkStart w:id="0" w:name="_GoBack"/>
-      <w:bookmarkEnd w:id="0"/>
       <w:r>
         <w:rPr>
           <w:sz w:val="24"/>
@@ -3783,7 +3805,23 @@
           <w:szCs w:val="24"/>
           <w:lang w:val="de-AT"/>
         </w:rPr>
-        <w:t xml:space="preserve">Members </w:t>
+        <w:t>Members</w:t>
+      </w:r>
+      <w:r>
+        <w:rPr>
+          <w:sz w:val="24"/>
+          <w:szCs w:val="24"/>
+          <w:lang w:val="de-AT"/>
+        </w:rPr>
+        <w:t>,</w:t>
+      </w:r>
+      <w:r>
+        <w:rPr>
+          <w:sz w:val="24"/>
+          <w:szCs w:val="24"/>
+          <w:lang w:val="de-AT"/>
+        </w:rPr>
+        <w:t xml:space="preserve"> </w:t>
       </w:r>
       <w:r>
         <w:rPr>
@@ -3941,6 +3979,1306 @@
           <w:color w:val="2F5496" w:themeColor="accent1" w:themeShade="BF"/>
           <w:sz w:val="32"/>
           <w:szCs w:val="32"/>
+          <w:lang w:val="de-AT"/>
+        </w:rPr>
+      </w:pPr>
+    </w:p>
+    <w:p>
+      <w:pPr>
+        <w:pStyle w:val="berschrift3"/>
+        <w:rPr>
+          <w:lang w:val="de-AT"/>
+        </w:rPr>
+      </w:pPr>
+      <w:r>
+        <w:rPr>
+          <w:lang w:val="de-AT"/>
+        </w:rPr>
+        <w:t>TF: Anlegen OK</w:t>
+      </w:r>
+    </w:p>
+    <w:p>
+      <w:pPr>
+        <w:pStyle w:val="Listenabsatz"/>
+        <w:numPr>
+          <w:ilvl w:val="0"/>
+          <w:numId w:val="2"/>
+        </w:numPr>
+        <w:tabs>
+          <w:tab w:val="left" w:pos="2685"/>
+        </w:tabs>
+        <w:spacing w:after="0"/>
+        <w:rPr>
+          <w:sz w:val="24"/>
+          <w:szCs w:val="24"/>
+          <w:lang w:val="de-AT"/>
+        </w:rPr>
+      </w:pPr>
+      <w:r>
+        <w:rPr>
+          <w:sz w:val="24"/>
+          <w:szCs w:val="24"/>
+          <w:lang w:val="de-AT"/>
+        </w:rPr>
+        <w:t>Vorbedingung:</w:t>
+      </w:r>
+    </w:p>
+    <w:p>
+      <w:pPr>
+        <w:pStyle w:val="Listenabsatz"/>
+        <w:numPr>
+          <w:ilvl w:val="1"/>
+          <w:numId w:val="2"/>
+        </w:numPr>
+        <w:tabs>
+          <w:tab w:val="left" w:pos="2685"/>
+        </w:tabs>
+        <w:spacing w:after="0"/>
+        <w:rPr>
+          <w:sz w:val="24"/>
+          <w:szCs w:val="24"/>
+          <w:lang w:val="de-AT"/>
+        </w:rPr>
+      </w:pPr>
+      <w:r>
+        <w:rPr>
+          <w:sz w:val="24"/>
+          <w:szCs w:val="24"/>
+          <w:lang w:val="de-AT"/>
+        </w:rPr>
+        <w:t xml:space="preserve">Admin muss angemeldet sein </w:t>
+      </w:r>
+    </w:p>
+    <w:p>
+      <w:pPr>
+        <w:pStyle w:val="Listenabsatz"/>
+        <w:numPr>
+          <w:ilvl w:val="0"/>
+          <w:numId w:val="2"/>
+        </w:numPr>
+        <w:tabs>
+          <w:tab w:val="left" w:pos="2685"/>
+        </w:tabs>
+        <w:spacing w:after="0"/>
+        <w:rPr>
+          <w:sz w:val="24"/>
+          <w:szCs w:val="24"/>
+          <w:lang w:val="de-AT"/>
+        </w:rPr>
+      </w:pPr>
+      <w:r>
+        <w:rPr>
+          <w:sz w:val="24"/>
+          <w:szCs w:val="24"/>
+          <w:lang w:val="de-AT"/>
+        </w:rPr>
+        <w:t>Aktion:</w:t>
+      </w:r>
+    </w:p>
+    <w:p>
+      <w:pPr>
+        <w:pStyle w:val="Listenabsatz"/>
+        <w:numPr>
+          <w:ilvl w:val="1"/>
+          <w:numId w:val="2"/>
+        </w:numPr>
+        <w:tabs>
+          <w:tab w:val="left" w:pos="2685"/>
+        </w:tabs>
+        <w:spacing w:after="0"/>
+        <w:rPr>
+          <w:sz w:val="24"/>
+          <w:szCs w:val="24"/>
+          <w:lang w:val="de-AT"/>
+        </w:rPr>
+      </w:pPr>
+      <w:r>
+        <w:rPr>
+          <w:sz w:val="24"/>
+          <w:szCs w:val="24"/>
+          <w:lang w:val="de-AT"/>
+        </w:rPr>
+        <w:t xml:space="preserve">Admin klickt auf Create Base mit </w:t>
+      </w:r>
+      <w:r>
+        <w:rPr>
+          <w:sz w:val="24"/>
+          <w:szCs w:val="24"/>
+          <w:lang w:val="de-AT"/>
+        </w:rPr>
+        <w:t>Members</w:t>
+      </w:r>
+      <w:r>
+        <w:rPr>
+          <w:sz w:val="24"/>
+          <w:szCs w:val="24"/>
+          <w:lang w:val="de-AT"/>
+        </w:rPr>
+        <w:t xml:space="preserve"> und drückt auf den Button</w:t>
+      </w:r>
+      <w:r>
+        <w:rPr>
+          <w:sz w:val="24"/>
+          <w:szCs w:val="24"/>
+          <w:lang w:val="de-AT"/>
+        </w:rPr>
+        <w:t xml:space="preserve"> „Create new „Member“. </w:t>
+      </w:r>
+      <w:r>
+        <w:rPr>
+          <w:sz w:val="24"/>
+          <w:szCs w:val="24"/>
+          <w:lang w:val="de-AT"/>
+        </w:rPr>
+        <w:t xml:space="preserve"> Der User gibt dazu Folgende Daten in die Inputfelder ein:</w:t>
+      </w:r>
+    </w:p>
+    <w:p>
+      <w:pPr>
+        <w:pStyle w:val="Listenabsatz"/>
+        <w:numPr>
+          <w:ilvl w:val="2"/>
+          <w:numId w:val="2"/>
+        </w:numPr>
+        <w:tabs>
+          <w:tab w:val="left" w:pos="2685"/>
+        </w:tabs>
+        <w:spacing w:after="0"/>
+        <w:rPr>
+          <w:sz w:val="24"/>
+          <w:szCs w:val="24"/>
+          <w:lang w:val="de-AT"/>
+        </w:rPr>
+      </w:pPr>
+      <w:r>
+        <w:rPr>
+          <w:sz w:val="24"/>
+          <w:szCs w:val="24"/>
+          <w:lang w:val="de-AT"/>
+        </w:rPr>
+        <w:t>Vorname</w:t>
+      </w:r>
+      <w:r>
+        <w:rPr>
+          <w:sz w:val="24"/>
+          <w:szCs w:val="24"/>
+          <w:lang w:val="de-AT"/>
+        </w:rPr>
+        <w:t xml:space="preserve"> (Pflicht)</w:t>
+      </w:r>
+      <w:r>
+        <w:rPr>
+          <w:sz w:val="24"/>
+          <w:szCs w:val="24"/>
+          <w:lang w:val="de-AT"/>
+        </w:rPr>
+        <w:t>:</w:t>
+      </w:r>
+      <w:r>
+        <w:rPr>
+          <w:sz w:val="24"/>
+          <w:szCs w:val="24"/>
+          <w:lang w:val="de-AT"/>
+        </w:rPr>
+        <w:t xml:space="preserve"> </w:t>
+      </w:r>
+      <w:r>
+        <w:rPr>
+          <w:sz w:val="24"/>
+          <w:szCs w:val="24"/>
+          <w:lang w:val="de-AT"/>
+        </w:rPr>
+        <w:t>„Alfred“</w:t>
+      </w:r>
+    </w:p>
+    <w:p>
+      <w:pPr>
+        <w:pStyle w:val="Listenabsatz"/>
+        <w:numPr>
+          <w:ilvl w:val="2"/>
+          <w:numId w:val="2"/>
+        </w:numPr>
+        <w:tabs>
+          <w:tab w:val="left" w:pos="2685"/>
+        </w:tabs>
+        <w:spacing w:after="0"/>
+        <w:rPr>
+          <w:sz w:val="24"/>
+          <w:szCs w:val="24"/>
+          <w:lang w:val="de-AT"/>
+        </w:rPr>
+      </w:pPr>
+      <w:r>
+        <w:rPr>
+          <w:sz w:val="24"/>
+          <w:szCs w:val="24"/>
+          <w:lang w:val="de-AT"/>
+        </w:rPr>
+        <w:t>Nachname</w:t>
+      </w:r>
+      <w:r>
+        <w:rPr>
+          <w:sz w:val="24"/>
+          <w:szCs w:val="24"/>
+          <w:lang w:val="de-AT"/>
+        </w:rPr>
+        <w:t xml:space="preserve"> </w:t>
+      </w:r>
+      <w:r>
+        <w:rPr>
+          <w:sz w:val="24"/>
+          <w:szCs w:val="24"/>
+          <w:lang w:val="de-AT"/>
+        </w:rPr>
+        <w:t>(Pflicht)</w:t>
+      </w:r>
+      <w:r>
+        <w:rPr>
+          <w:sz w:val="24"/>
+          <w:szCs w:val="24"/>
+          <w:lang w:val="de-AT"/>
+        </w:rPr>
+        <w:t>:</w:t>
+      </w:r>
+      <w:r>
+        <w:rPr>
+          <w:sz w:val="24"/>
+          <w:szCs w:val="24"/>
+          <w:lang w:val="de-AT"/>
+        </w:rPr>
+        <w:t xml:space="preserve"> „Neuer“</w:t>
+      </w:r>
+    </w:p>
+    <w:p>
+      <w:pPr>
+        <w:pStyle w:val="Listenabsatz"/>
+        <w:numPr>
+          <w:ilvl w:val="2"/>
+          <w:numId w:val="2"/>
+        </w:numPr>
+        <w:tabs>
+          <w:tab w:val="left" w:pos="2685"/>
+        </w:tabs>
+        <w:spacing w:after="0"/>
+        <w:rPr>
+          <w:sz w:val="24"/>
+          <w:szCs w:val="24"/>
+          <w:lang w:val="de-AT"/>
+        </w:rPr>
+      </w:pPr>
+      <w:r>
+        <w:rPr>
+          <w:sz w:val="24"/>
+          <w:szCs w:val="24"/>
+          <w:lang w:val="de-AT"/>
+        </w:rPr>
+        <w:t>Username</w:t>
+      </w:r>
+      <w:r>
+        <w:rPr>
+          <w:sz w:val="24"/>
+          <w:szCs w:val="24"/>
+          <w:lang w:val="de-AT"/>
+        </w:rPr>
+        <w:t xml:space="preserve"> </w:t>
+      </w:r>
+      <w:r>
+        <w:rPr>
+          <w:sz w:val="24"/>
+          <w:szCs w:val="24"/>
+          <w:lang w:val="de-AT"/>
+        </w:rPr>
+        <w:t>(Pflicht)</w:t>
+      </w:r>
+      <w:r>
+        <w:rPr>
+          <w:sz w:val="24"/>
+          <w:szCs w:val="24"/>
+          <w:lang w:val="de-AT"/>
+        </w:rPr>
+        <w:t>:</w:t>
+      </w:r>
+      <w:r>
+        <w:rPr>
+          <w:sz w:val="24"/>
+          <w:szCs w:val="24"/>
+          <w:lang w:val="de-AT"/>
+        </w:rPr>
+        <w:t xml:space="preserve"> „neuerf“</w:t>
+      </w:r>
+    </w:p>
+    <w:p>
+      <w:pPr>
+        <w:pStyle w:val="Listenabsatz"/>
+        <w:numPr>
+          <w:ilvl w:val="2"/>
+          <w:numId w:val="2"/>
+        </w:numPr>
+        <w:tabs>
+          <w:tab w:val="left" w:pos="2685"/>
+        </w:tabs>
+        <w:spacing w:after="0"/>
+        <w:rPr>
+          <w:sz w:val="24"/>
+          <w:szCs w:val="24"/>
+          <w:lang w:val="de-AT"/>
+        </w:rPr>
+      </w:pPr>
+      <w:r>
+        <w:rPr>
+          <w:sz w:val="24"/>
+          <w:szCs w:val="24"/>
+          <w:lang w:val="de-AT"/>
+        </w:rPr>
+        <w:t xml:space="preserve"> </w:t>
+      </w:r>
+      <w:r>
+        <w:rPr>
+          <w:sz w:val="24"/>
+          <w:szCs w:val="24"/>
+          <w:lang w:val="de-AT"/>
+        </w:rPr>
+        <w:t xml:space="preserve">Dienstgrad (Optional): </w:t>
+      </w:r>
+      <w:r>
+        <w:rPr>
+          <w:sz w:val="24"/>
+          <w:szCs w:val="24"/>
+          <w:lang w:val="de-AT"/>
+        </w:rPr>
+        <w:t>/</w:t>
+      </w:r>
+    </w:p>
+    <w:p>
+      <w:pPr>
+        <w:pStyle w:val="Listenabsatz"/>
+        <w:numPr>
+          <w:ilvl w:val="1"/>
+          <w:numId w:val="2"/>
+        </w:numPr>
+        <w:tabs>
+          <w:tab w:val="left" w:pos="2685"/>
+        </w:tabs>
+        <w:spacing w:after="0"/>
+        <w:rPr>
+          <w:sz w:val="24"/>
+          <w:szCs w:val="24"/>
+          <w:lang w:val="de-AT"/>
+        </w:rPr>
+      </w:pPr>
+      <w:r>
+        <w:rPr>
+          <w:sz w:val="24"/>
+          <w:szCs w:val="24"/>
+          <w:lang w:val="de-AT"/>
+        </w:rPr>
+        <w:t>Der Admin drückt auf den Button zum Erzeugen des Mitgliedes.</w:t>
+      </w:r>
+    </w:p>
+    <w:p>
+      <w:pPr>
+        <w:pStyle w:val="Listenabsatz"/>
+        <w:numPr>
+          <w:ilvl w:val="0"/>
+          <w:numId w:val="2"/>
+        </w:numPr>
+        <w:tabs>
+          <w:tab w:val="left" w:pos="2685"/>
+        </w:tabs>
+        <w:spacing w:after="0"/>
+        <w:rPr>
+          <w:sz w:val="24"/>
+          <w:szCs w:val="24"/>
+          <w:lang w:val="de-AT"/>
+        </w:rPr>
+      </w:pPr>
+      <w:r>
+        <w:rPr>
+          <w:sz w:val="24"/>
+          <w:szCs w:val="24"/>
+          <w:lang w:val="de-AT"/>
+        </w:rPr>
+        <w:t>Ergebnis:</w:t>
+      </w:r>
+    </w:p>
+    <w:p>
+      <w:pPr>
+        <w:pStyle w:val="Listenabsatz"/>
+        <w:numPr>
+          <w:ilvl w:val="1"/>
+          <w:numId w:val="2"/>
+        </w:numPr>
+        <w:tabs>
+          <w:tab w:val="left" w:pos="2685"/>
+        </w:tabs>
+        <w:spacing w:after="0"/>
+        <w:rPr>
+          <w:sz w:val="24"/>
+          <w:szCs w:val="24"/>
+          <w:lang w:val="de-AT"/>
+        </w:rPr>
+      </w:pPr>
+      <w:r>
+        <w:rPr>
+          <w:sz w:val="24"/>
+          <w:szCs w:val="24"/>
+          <w:lang w:val="de-AT"/>
+        </w:rPr>
+        <w:t>Der Admin wird darauf hingewiese, dass d</w:t>
+      </w:r>
+      <w:r>
+        <w:rPr>
+          <w:sz w:val="24"/>
+          <w:szCs w:val="24"/>
+          <w:lang w:val="de-AT"/>
+        </w:rPr>
+        <w:t xml:space="preserve">as Mitglied </w:t>
+      </w:r>
+      <w:r>
+        <w:rPr>
+          <w:sz w:val="24"/>
+          <w:szCs w:val="24"/>
+          <w:lang w:val="de-AT"/>
+        </w:rPr>
+        <w:t xml:space="preserve">mit dem Usernamen </w:t>
+      </w:r>
+      <w:r>
+        <w:rPr>
+          <w:sz w:val="24"/>
+          <w:szCs w:val="24"/>
+          <w:lang w:val="de-AT"/>
+        </w:rPr>
+        <w:t>„</w:t>
+      </w:r>
+      <w:r>
+        <w:rPr>
+          <w:sz w:val="24"/>
+          <w:szCs w:val="24"/>
+          <w:lang w:val="de-AT"/>
+        </w:rPr>
+        <w:t>neuerf</w:t>
+      </w:r>
+      <w:r>
+        <w:rPr>
+          <w:sz w:val="24"/>
+          <w:szCs w:val="24"/>
+          <w:lang w:val="de-AT"/>
+        </w:rPr>
+        <w:t>“ erfolgreich zum Stützpunkt hinzugefügt wurde</w:t>
+      </w:r>
+    </w:p>
+    <w:p>
+      <w:pPr>
+        <w:tabs>
+          <w:tab w:val="left" w:pos="2685"/>
+        </w:tabs>
+        <w:spacing w:after="0"/>
+        <w:rPr>
+          <w:sz w:val="24"/>
+          <w:szCs w:val="24"/>
+          <w:lang w:val="de-AT"/>
+        </w:rPr>
+      </w:pPr>
+    </w:p>
+    <w:p>
+      <w:pPr>
+        <w:tabs>
+          <w:tab w:val="left" w:pos="2685"/>
+        </w:tabs>
+        <w:spacing w:after="0"/>
+        <w:rPr>
+          <w:sz w:val="24"/>
+          <w:szCs w:val="24"/>
+          <w:lang w:val="de-AT"/>
+        </w:rPr>
+      </w:pPr>
+    </w:p>
+    <w:p>
+      <w:pPr>
+        <w:pStyle w:val="berschrift3"/>
+        <w:rPr>
+          <w:lang w:val="de-AT"/>
+        </w:rPr>
+      </w:pPr>
+      <w:r>
+        <w:rPr>
+          <w:lang w:val="de-AT"/>
+        </w:rPr>
+        <w:lastRenderedPageBreak/>
+        <w:t xml:space="preserve">TF: Anlegen </w:t>
+      </w:r>
+      <w:r>
+        <w:rPr>
+          <w:lang w:val="de-AT"/>
+        </w:rPr>
+        <w:t>Fehlgeschalgen (Mitglied mit Username „neuerf“ existiert bereits</w:t>
+      </w:r>
+      <w:r>
+        <w:rPr>
+          <w:lang w:val="de-AT"/>
+        </w:rPr>
+        <w:t>)</w:t>
+      </w:r>
+    </w:p>
+    <w:p>
+      <w:pPr>
+        <w:pStyle w:val="Listenabsatz"/>
+        <w:numPr>
+          <w:ilvl w:val="0"/>
+          <w:numId w:val="2"/>
+        </w:numPr>
+        <w:tabs>
+          <w:tab w:val="left" w:pos="2685"/>
+        </w:tabs>
+        <w:spacing w:after="0"/>
+        <w:rPr>
+          <w:sz w:val="24"/>
+          <w:szCs w:val="24"/>
+          <w:lang w:val="de-AT"/>
+        </w:rPr>
+      </w:pPr>
+      <w:r>
+        <w:rPr>
+          <w:sz w:val="24"/>
+          <w:szCs w:val="24"/>
+          <w:lang w:val="de-AT"/>
+        </w:rPr>
+        <w:t>Vorbedingung:</w:t>
+      </w:r>
+    </w:p>
+    <w:p>
+      <w:pPr>
+        <w:pStyle w:val="Listenabsatz"/>
+        <w:numPr>
+          <w:ilvl w:val="1"/>
+          <w:numId w:val="2"/>
+        </w:numPr>
+        <w:tabs>
+          <w:tab w:val="left" w:pos="2685"/>
+        </w:tabs>
+        <w:spacing w:after="0"/>
+        <w:rPr>
+          <w:sz w:val="24"/>
+          <w:szCs w:val="24"/>
+          <w:lang w:val="de-AT"/>
+        </w:rPr>
+      </w:pPr>
+      <w:r>
+        <w:rPr>
+          <w:sz w:val="24"/>
+          <w:szCs w:val="24"/>
+          <w:lang w:val="de-AT"/>
+        </w:rPr>
+        <w:t xml:space="preserve">Admin muss angemeldet sein </w:t>
+      </w:r>
+    </w:p>
+    <w:p>
+      <w:pPr>
+        <w:pStyle w:val="Listenabsatz"/>
+        <w:numPr>
+          <w:ilvl w:val="0"/>
+          <w:numId w:val="2"/>
+        </w:numPr>
+        <w:tabs>
+          <w:tab w:val="left" w:pos="2685"/>
+        </w:tabs>
+        <w:spacing w:after="0"/>
+        <w:rPr>
+          <w:sz w:val="24"/>
+          <w:szCs w:val="24"/>
+          <w:lang w:val="de-AT"/>
+        </w:rPr>
+      </w:pPr>
+      <w:r>
+        <w:rPr>
+          <w:sz w:val="24"/>
+          <w:szCs w:val="24"/>
+          <w:lang w:val="de-AT"/>
+        </w:rPr>
+        <w:t>Aktion:</w:t>
+      </w:r>
+    </w:p>
+    <w:p>
+      <w:pPr>
+        <w:pStyle w:val="Listenabsatz"/>
+        <w:numPr>
+          <w:ilvl w:val="1"/>
+          <w:numId w:val="2"/>
+        </w:numPr>
+        <w:tabs>
+          <w:tab w:val="left" w:pos="2685"/>
+        </w:tabs>
+        <w:spacing w:after="0"/>
+        <w:rPr>
+          <w:sz w:val="24"/>
+          <w:szCs w:val="24"/>
+          <w:lang w:val="de-AT"/>
+        </w:rPr>
+      </w:pPr>
+      <w:r>
+        <w:rPr>
+          <w:sz w:val="24"/>
+          <w:szCs w:val="24"/>
+          <w:lang w:val="de-AT"/>
+        </w:rPr>
+        <w:t xml:space="preserve">Admin klickt auf Create Base mit </w:t>
+      </w:r>
+      <w:r>
+        <w:rPr>
+          <w:sz w:val="24"/>
+          <w:szCs w:val="24"/>
+          <w:lang w:val="de-AT"/>
+        </w:rPr>
+        <w:t>Members und drückt auf den Button „Create new „Member“.  Der User gibt dazu Folgende Daten in die Inputfelder ein:</w:t>
+      </w:r>
+    </w:p>
+    <w:p>
+      <w:pPr>
+        <w:pStyle w:val="Listenabsatz"/>
+        <w:numPr>
+          <w:ilvl w:val="2"/>
+          <w:numId w:val="2"/>
+        </w:numPr>
+        <w:tabs>
+          <w:tab w:val="left" w:pos="2685"/>
+        </w:tabs>
+        <w:spacing w:after="0"/>
+        <w:rPr>
+          <w:sz w:val="24"/>
+          <w:szCs w:val="24"/>
+          <w:lang w:val="de-AT"/>
+        </w:rPr>
+      </w:pPr>
+      <w:r>
+        <w:rPr>
+          <w:sz w:val="24"/>
+          <w:szCs w:val="24"/>
+          <w:lang w:val="de-AT"/>
+        </w:rPr>
+        <w:t>Vorname (Pflicht): „Alfred“</w:t>
+      </w:r>
+    </w:p>
+    <w:p>
+      <w:pPr>
+        <w:pStyle w:val="Listenabsatz"/>
+        <w:numPr>
+          <w:ilvl w:val="2"/>
+          <w:numId w:val="2"/>
+        </w:numPr>
+        <w:tabs>
+          <w:tab w:val="left" w:pos="2685"/>
+        </w:tabs>
+        <w:spacing w:after="0"/>
+        <w:rPr>
+          <w:sz w:val="24"/>
+          <w:szCs w:val="24"/>
+          <w:lang w:val="de-AT"/>
+        </w:rPr>
+      </w:pPr>
+      <w:r>
+        <w:rPr>
+          <w:sz w:val="24"/>
+          <w:szCs w:val="24"/>
+          <w:lang w:val="de-AT"/>
+        </w:rPr>
+        <w:t>Nachname (Pflicht): „Neuer“</w:t>
+      </w:r>
+    </w:p>
+    <w:p>
+      <w:pPr>
+        <w:pStyle w:val="Listenabsatz"/>
+        <w:numPr>
+          <w:ilvl w:val="2"/>
+          <w:numId w:val="2"/>
+        </w:numPr>
+        <w:tabs>
+          <w:tab w:val="left" w:pos="2685"/>
+        </w:tabs>
+        <w:spacing w:after="0"/>
+        <w:rPr>
+          <w:color w:val="FF0000"/>
+          <w:sz w:val="24"/>
+          <w:szCs w:val="24"/>
+          <w:lang w:val="de-AT"/>
+        </w:rPr>
+      </w:pPr>
+      <w:r>
+        <w:rPr>
+          <w:color w:val="FF0000"/>
+          <w:sz w:val="24"/>
+          <w:szCs w:val="24"/>
+          <w:lang w:val="de-AT"/>
+        </w:rPr>
+        <w:t>Username (Pflicht): „neuerf“</w:t>
+      </w:r>
+    </w:p>
+    <w:p>
+      <w:pPr>
+        <w:pStyle w:val="Listenabsatz"/>
+        <w:numPr>
+          <w:ilvl w:val="2"/>
+          <w:numId w:val="2"/>
+        </w:numPr>
+        <w:tabs>
+          <w:tab w:val="left" w:pos="2685"/>
+        </w:tabs>
+        <w:spacing w:after="0"/>
+        <w:rPr>
+          <w:sz w:val="24"/>
+          <w:szCs w:val="24"/>
+          <w:lang w:val="de-AT"/>
+        </w:rPr>
+      </w:pPr>
+      <w:r>
+        <w:rPr>
+          <w:sz w:val="24"/>
+          <w:szCs w:val="24"/>
+          <w:lang w:val="de-AT"/>
+        </w:rPr>
+        <w:t xml:space="preserve"> Dienstgrad (Optional): </w:t>
+      </w:r>
+      <w:r>
+        <w:rPr>
+          <w:sz w:val="24"/>
+          <w:szCs w:val="24"/>
+          <w:lang w:val="de-AT"/>
+        </w:rPr>
+        <w:t>/</w:t>
+      </w:r>
+    </w:p>
+    <w:p>
+      <w:pPr>
+        <w:pStyle w:val="Listenabsatz"/>
+        <w:numPr>
+          <w:ilvl w:val="1"/>
+          <w:numId w:val="2"/>
+        </w:numPr>
+        <w:tabs>
+          <w:tab w:val="left" w:pos="2685"/>
+        </w:tabs>
+        <w:spacing w:after="0"/>
+        <w:rPr>
+          <w:sz w:val="24"/>
+          <w:szCs w:val="24"/>
+          <w:lang w:val="de-AT"/>
+        </w:rPr>
+      </w:pPr>
+      <w:r>
+        <w:rPr>
+          <w:sz w:val="24"/>
+          <w:szCs w:val="24"/>
+          <w:lang w:val="de-AT"/>
+        </w:rPr>
+        <w:t>Der Admin drückt auf den Button zum Erzeugen des Mitgliedes.</w:t>
+      </w:r>
+    </w:p>
+    <w:p>
+      <w:pPr>
+        <w:pStyle w:val="Listenabsatz"/>
+        <w:numPr>
+          <w:ilvl w:val="0"/>
+          <w:numId w:val="2"/>
+        </w:numPr>
+        <w:tabs>
+          <w:tab w:val="left" w:pos="2685"/>
+        </w:tabs>
+        <w:spacing w:after="0"/>
+        <w:rPr>
+          <w:sz w:val="24"/>
+          <w:szCs w:val="24"/>
+          <w:lang w:val="de-AT"/>
+        </w:rPr>
+      </w:pPr>
+      <w:r>
+        <w:rPr>
+          <w:sz w:val="24"/>
+          <w:szCs w:val="24"/>
+          <w:lang w:val="de-AT"/>
+        </w:rPr>
+        <w:t>Ergebnis:</w:t>
+      </w:r>
+    </w:p>
+    <w:p>
+      <w:pPr>
+        <w:pStyle w:val="Listenabsatz"/>
+        <w:numPr>
+          <w:ilvl w:val="1"/>
+          <w:numId w:val="2"/>
+        </w:numPr>
+        <w:tabs>
+          <w:tab w:val="left" w:pos="2685"/>
+        </w:tabs>
+        <w:spacing w:after="0"/>
+        <w:rPr>
+          <w:sz w:val="24"/>
+          <w:szCs w:val="24"/>
+          <w:lang w:val="de-AT"/>
+        </w:rPr>
+      </w:pPr>
+      <w:r>
+        <w:rPr>
+          <w:sz w:val="24"/>
+          <w:szCs w:val="24"/>
+          <w:lang w:val="de-AT"/>
+        </w:rPr>
+        <w:t>Der Admin wird darauf hingewiese, dass d</w:t>
+      </w:r>
+      <w:r>
+        <w:rPr>
+          <w:sz w:val="24"/>
+          <w:szCs w:val="24"/>
+          <w:lang w:val="de-AT"/>
+        </w:rPr>
+        <w:t xml:space="preserve">as Mitglied </w:t>
+      </w:r>
+      <w:r>
+        <w:rPr>
+          <w:sz w:val="24"/>
+          <w:szCs w:val="24"/>
+          <w:lang w:val="de-AT"/>
+        </w:rPr>
+        <w:t xml:space="preserve">mit dem Usernamen </w:t>
+      </w:r>
+      <w:r>
+        <w:rPr>
+          <w:sz w:val="24"/>
+          <w:szCs w:val="24"/>
+          <w:lang w:val="de-AT"/>
+        </w:rPr>
+        <w:t xml:space="preserve">„neuerf“ </w:t>
+      </w:r>
+      <w:r>
+        <w:rPr>
+          <w:sz w:val="24"/>
+          <w:szCs w:val="24"/>
+          <w:lang w:val="de-AT"/>
+        </w:rPr>
+        <w:t xml:space="preserve">bereits </w:t>
+      </w:r>
+      <w:r>
+        <w:rPr>
+          <w:sz w:val="24"/>
+          <w:szCs w:val="24"/>
+          <w:lang w:val="de-AT"/>
+        </w:rPr>
+        <w:t>existiert</w:t>
+      </w:r>
+    </w:p>
+    <w:p>
+      <w:pPr>
+        <w:tabs>
+          <w:tab w:val="left" w:pos="2685"/>
+        </w:tabs>
+        <w:spacing w:after="0"/>
+        <w:rPr>
+          <w:sz w:val="24"/>
+          <w:szCs w:val="24"/>
+          <w:lang w:val="de-AT"/>
+        </w:rPr>
+      </w:pPr>
+    </w:p>
+    <w:p>
+      <w:pPr>
+        <w:pStyle w:val="berschrift3"/>
+        <w:rPr>
+          <w:lang w:val="de-AT"/>
+        </w:rPr>
+      </w:pPr>
+      <w:r>
+        <w:rPr>
+          <w:lang w:val="de-AT"/>
+        </w:rPr>
+        <w:t>TF: Anlegen Fehlgeschalgen (</w:t>
+      </w:r>
+      <w:r>
+        <w:rPr>
+          <w:lang w:val="de-AT"/>
+        </w:rPr>
+        <w:t>Inputfeld für Vorname ist leer)</w:t>
+      </w:r>
+    </w:p>
+    <w:p>
+      <w:pPr>
+        <w:pStyle w:val="Listenabsatz"/>
+        <w:numPr>
+          <w:ilvl w:val="0"/>
+          <w:numId w:val="2"/>
+        </w:numPr>
+        <w:tabs>
+          <w:tab w:val="left" w:pos="2685"/>
+        </w:tabs>
+        <w:spacing w:after="0"/>
+        <w:rPr>
+          <w:sz w:val="24"/>
+          <w:szCs w:val="24"/>
+          <w:lang w:val="de-AT"/>
+        </w:rPr>
+      </w:pPr>
+      <w:r>
+        <w:rPr>
+          <w:sz w:val="24"/>
+          <w:szCs w:val="24"/>
+          <w:lang w:val="de-AT"/>
+        </w:rPr>
+        <w:t>Vorbedingung:</w:t>
+      </w:r>
+    </w:p>
+    <w:p>
+      <w:pPr>
+        <w:pStyle w:val="Listenabsatz"/>
+        <w:numPr>
+          <w:ilvl w:val="1"/>
+          <w:numId w:val="2"/>
+        </w:numPr>
+        <w:tabs>
+          <w:tab w:val="left" w:pos="2685"/>
+        </w:tabs>
+        <w:spacing w:after="0"/>
+        <w:rPr>
+          <w:sz w:val="24"/>
+          <w:szCs w:val="24"/>
+          <w:lang w:val="de-AT"/>
+        </w:rPr>
+      </w:pPr>
+      <w:r>
+        <w:rPr>
+          <w:sz w:val="24"/>
+          <w:szCs w:val="24"/>
+          <w:lang w:val="de-AT"/>
+        </w:rPr>
+        <w:t xml:space="preserve">Admin muss angemeldet sein </w:t>
+      </w:r>
+    </w:p>
+    <w:p>
+      <w:pPr>
+        <w:pStyle w:val="Listenabsatz"/>
+        <w:numPr>
+          <w:ilvl w:val="0"/>
+          <w:numId w:val="2"/>
+        </w:numPr>
+        <w:tabs>
+          <w:tab w:val="left" w:pos="2685"/>
+        </w:tabs>
+        <w:spacing w:after="0"/>
+        <w:rPr>
+          <w:sz w:val="24"/>
+          <w:szCs w:val="24"/>
+          <w:lang w:val="de-AT"/>
+        </w:rPr>
+      </w:pPr>
+      <w:r>
+        <w:rPr>
+          <w:sz w:val="24"/>
+          <w:szCs w:val="24"/>
+          <w:lang w:val="de-AT"/>
+        </w:rPr>
+        <w:t>Aktion:</w:t>
+      </w:r>
+    </w:p>
+    <w:p>
+      <w:pPr>
+        <w:pStyle w:val="Listenabsatz"/>
+        <w:numPr>
+          <w:ilvl w:val="1"/>
+          <w:numId w:val="2"/>
+        </w:numPr>
+        <w:tabs>
+          <w:tab w:val="left" w:pos="2685"/>
+        </w:tabs>
+        <w:spacing w:after="0"/>
+        <w:rPr>
+          <w:sz w:val="24"/>
+          <w:szCs w:val="24"/>
+          <w:lang w:val="de-AT"/>
+        </w:rPr>
+      </w:pPr>
+      <w:r>
+        <w:rPr>
+          <w:sz w:val="24"/>
+          <w:szCs w:val="24"/>
+          <w:lang w:val="de-AT"/>
+        </w:rPr>
+        <w:t xml:space="preserve">Admin klickt auf Create Base mit </w:t>
+      </w:r>
+      <w:r>
+        <w:rPr>
+          <w:sz w:val="24"/>
+          <w:szCs w:val="24"/>
+          <w:lang w:val="de-AT"/>
+        </w:rPr>
+        <w:t>Members und drückt auf den Button „Create new „Member“.  Der User gibt dazu Folgende Daten in die Inputfelder ein:</w:t>
+      </w:r>
+    </w:p>
+    <w:p>
+      <w:pPr>
+        <w:pStyle w:val="Listenabsatz"/>
+        <w:numPr>
+          <w:ilvl w:val="2"/>
+          <w:numId w:val="2"/>
+        </w:numPr>
+        <w:tabs>
+          <w:tab w:val="left" w:pos="2685"/>
+        </w:tabs>
+        <w:spacing w:after="0"/>
+        <w:rPr>
+          <w:color w:val="FF0000"/>
+          <w:sz w:val="24"/>
+          <w:szCs w:val="24"/>
+          <w:lang w:val="de-AT"/>
+        </w:rPr>
+      </w:pPr>
+      <w:r>
+        <w:rPr>
+          <w:color w:val="FF0000"/>
+          <w:sz w:val="24"/>
+          <w:szCs w:val="24"/>
+          <w:lang w:val="de-AT"/>
+        </w:rPr>
+        <w:t xml:space="preserve">Vorname (Pflicht): </w:t>
+      </w:r>
+    </w:p>
+    <w:p>
+      <w:pPr>
+        <w:pStyle w:val="Listenabsatz"/>
+        <w:numPr>
+          <w:ilvl w:val="2"/>
+          <w:numId w:val="2"/>
+        </w:numPr>
+        <w:tabs>
+          <w:tab w:val="left" w:pos="2685"/>
+        </w:tabs>
+        <w:spacing w:after="0"/>
+        <w:rPr>
+          <w:sz w:val="24"/>
+          <w:szCs w:val="24"/>
+          <w:lang w:val="de-AT"/>
+        </w:rPr>
+      </w:pPr>
+      <w:r>
+        <w:rPr>
+          <w:sz w:val="24"/>
+          <w:szCs w:val="24"/>
+          <w:lang w:val="de-AT"/>
+        </w:rPr>
+        <w:t>Nachname (Pflicht): „Neuer“</w:t>
+      </w:r>
+    </w:p>
+    <w:p>
+      <w:pPr>
+        <w:pStyle w:val="Listenabsatz"/>
+        <w:numPr>
+          <w:ilvl w:val="2"/>
+          <w:numId w:val="2"/>
+        </w:numPr>
+        <w:tabs>
+          <w:tab w:val="left" w:pos="2685"/>
+        </w:tabs>
+        <w:spacing w:after="0"/>
+        <w:rPr>
+          <w:sz w:val="24"/>
+          <w:szCs w:val="24"/>
+          <w:lang w:val="de-AT"/>
+        </w:rPr>
+      </w:pPr>
+      <w:r>
+        <w:rPr>
+          <w:sz w:val="24"/>
+          <w:szCs w:val="24"/>
+          <w:lang w:val="de-AT"/>
+        </w:rPr>
+        <w:t>Username (Pflicht): „neuerf</w:t>
+      </w:r>
+      <w:r>
+        <w:rPr>
+          <w:sz w:val="24"/>
+          <w:szCs w:val="24"/>
+          <w:lang w:val="de-AT"/>
+        </w:rPr>
+        <w:t>2</w:t>
+      </w:r>
+      <w:r>
+        <w:rPr>
+          <w:sz w:val="24"/>
+          <w:szCs w:val="24"/>
+          <w:lang w:val="de-AT"/>
+        </w:rPr>
+        <w:t>“</w:t>
+      </w:r>
+    </w:p>
+    <w:p>
+      <w:pPr>
+        <w:pStyle w:val="Listenabsatz"/>
+        <w:numPr>
+          <w:ilvl w:val="2"/>
+          <w:numId w:val="2"/>
+        </w:numPr>
+        <w:tabs>
+          <w:tab w:val="left" w:pos="2685"/>
+        </w:tabs>
+        <w:spacing w:after="0"/>
+        <w:rPr>
+          <w:sz w:val="24"/>
+          <w:szCs w:val="24"/>
+          <w:lang w:val="de-AT"/>
+        </w:rPr>
+      </w:pPr>
+      <w:r>
+        <w:rPr>
+          <w:sz w:val="24"/>
+          <w:szCs w:val="24"/>
+          <w:lang w:val="de-AT"/>
+        </w:rPr>
+        <w:t xml:space="preserve"> Dienstgrad (Optional): </w:t>
+      </w:r>
+      <w:r>
+        <w:rPr>
+          <w:sz w:val="24"/>
+          <w:szCs w:val="24"/>
+          <w:lang w:val="de-AT"/>
+        </w:rPr>
+        <w:t>/</w:t>
+      </w:r>
+    </w:p>
+    <w:p>
+      <w:pPr>
+        <w:pStyle w:val="Listenabsatz"/>
+        <w:numPr>
+          <w:ilvl w:val="1"/>
+          <w:numId w:val="2"/>
+        </w:numPr>
+        <w:tabs>
+          <w:tab w:val="left" w:pos="2685"/>
+        </w:tabs>
+        <w:spacing w:after="0"/>
+        <w:rPr>
+          <w:sz w:val="24"/>
+          <w:szCs w:val="24"/>
+          <w:lang w:val="de-AT"/>
+        </w:rPr>
+      </w:pPr>
+      <w:r>
+        <w:rPr>
+          <w:sz w:val="24"/>
+          <w:szCs w:val="24"/>
+          <w:lang w:val="de-AT"/>
+        </w:rPr>
+        <w:t>Der Admin drückt auf den Button zum Erzeugen des Mitgliedes.</w:t>
+      </w:r>
+    </w:p>
+    <w:p>
+      <w:pPr>
+        <w:pStyle w:val="Listenabsatz"/>
+        <w:numPr>
+          <w:ilvl w:val="0"/>
+          <w:numId w:val="2"/>
+        </w:numPr>
+        <w:tabs>
+          <w:tab w:val="left" w:pos="2685"/>
+        </w:tabs>
+        <w:spacing w:after="0"/>
+        <w:rPr>
+          <w:sz w:val="24"/>
+          <w:szCs w:val="24"/>
+          <w:lang w:val="de-AT"/>
+        </w:rPr>
+      </w:pPr>
+      <w:r>
+        <w:rPr>
+          <w:sz w:val="24"/>
+          <w:szCs w:val="24"/>
+          <w:lang w:val="de-AT"/>
+        </w:rPr>
+        <w:t>Ergebnis:</w:t>
+      </w:r>
+    </w:p>
+    <w:p>
+      <w:pPr>
+        <w:pStyle w:val="Listenabsatz"/>
+        <w:numPr>
+          <w:ilvl w:val="1"/>
+          <w:numId w:val="2"/>
+        </w:numPr>
+        <w:tabs>
+          <w:tab w:val="left" w:pos="2685"/>
+        </w:tabs>
+        <w:spacing w:after="0"/>
+        <w:rPr>
+          <w:sz w:val="24"/>
+          <w:szCs w:val="24"/>
+          <w:lang w:val="de-AT"/>
+        </w:rPr>
+      </w:pPr>
+      <w:r>
+        <w:rPr>
+          <w:sz w:val="24"/>
+          <w:szCs w:val="24"/>
+          <w:lang w:val="de-AT"/>
+        </w:rPr>
+        <w:t>Der Admin wird darauf hingewiese, dass d</w:t>
+      </w:r>
+      <w:r>
+        <w:rPr>
+          <w:sz w:val="24"/>
+          <w:szCs w:val="24"/>
+          <w:lang w:val="de-AT"/>
+        </w:rPr>
+        <w:t xml:space="preserve">as </w:t>
+      </w:r>
+      <w:r>
+        <w:rPr>
+          <w:sz w:val="24"/>
+          <w:szCs w:val="24"/>
+          <w:lang w:val="de-AT"/>
+        </w:rPr>
+        <w:t>Inputfeld Vorname leer ist</w:t>
+      </w:r>
+      <w:bookmarkStart w:id="0" w:name="_GoBack"/>
+      <w:bookmarkEnd w:id="0"/>
+    </w:p>
+    <w:p>
+      <w:pPr>
+        <w:tabs>
+          <w:tab w:val="left" w:pos="2685"/>
+        </w:tabs>
+        <w:spacing w:after="0"/>
+        <w:rPr>
+          <w:sz w:val="24"/>
+          <w:szCs w:val="24"/>
+          <w:lang w:val="de-AT"/>
+        </w:rPr>
+      </w:pPr>
+    </w:p>
+    <w:p>
+      <w:pPr>
+        <w:tabs>
+          <w:tab w:val="left" w:pos="2685"/>
+        </w:tabs>
+        <w:spacing w:after="0"/>
+        <w:rPr>
+          <w:sz w:val="24"/>
+          <w:szCs w:val="24"/>
+          <w:lang w:val="de-AT"/>
+        </w:rPr>
+      </w:pPr>
+    </w:p>
+    <w:p>
+      <w:pPr>
+        <w:tabs>
+          <w:tab w:val="left" w:pos="2685"/>
+        </w:tabs>
+        <w:spacing w:after="0"/>
+        <w:rPr>
+          <w:sz w:val="24"/>
+          <w:szCs w:val="24"/>
+          <w:lang w:val="de-AT"/>
+        </w:rPr>
+      </w:pPr>
+    </w:p>
+    <w:p>
+      <w:pPr>
+        <w:pStyle w:val="Listenabsatz"/>
+        <w:ind w:left="1440"/>
+        <w:rPr>
           <w:lang w:val="de-AT"/>
         </w:rPr>
       </w:pPr>
@@ -5178,7 +6516,7 @@
 </file>
 
 <file path=customXml/itemProps1.xml><?xml version="1.0" encoding="utf-8"?>
-<ds:datastoreItem xmlns:ds="http://schemas.openxmlformats.org/officeDocument/2006/customXml" ds:itemID="{F5AF33E3-B2C0-447C-98C3-DB88434728EF}">
+<ds:datastoreItem xmlns:ds="http://schemas.openxmlformats.org/officeDocument/2006/customXml" ds:itemID="{C12F36D5-16D2-4E96-A976-7CC785FD114E}">
   <ds:schemaRefs>
     <ds:schemaRef ds:uri="http://schemas.openxmlformats.org/officeDocument/2006/bibliography"/>
   </ds:schemaRefs>

</xml_diff>